<commit_message>
Tips 4 y 5 (comunidad 18/11)
</commit_message>
<xml_diff>
--- a/Test-Oriented Development.docx
+++ b/Test-Oriented Development.docx
@@ -3,12 +3,30 @@
 <w:document xmlns:wpc="http://schemas.microsoft.com/office/word/2010/wordprocessingCanvas" xmlns:mc="http://schemas.openxmlformats.org/markup-compatibility/2006" xmlns:o="urn:schemas-microsoft-com:office:office" xmlns:r="http://schemas.openxmlformats.org/officeDocument/2006/relationships" xmlns:m="http://schemas.openxmlformats.org/officeDocument/2006/math" xmlns:v="urn:schemas-microsoft-com:vml" xmlns:wp14="http://schemas.microsoft.com/office/word/2010/wordprocessingDrawing" xmlns:wp="http://schemas.openxmlformats.org/drawingml/2006/wordprocessingDrawing" xmlns:w10="urn:schemas-microsoft-com:office:word" xmlns:w="http://schemas.openxmlformats.org/wordprocessingml/2006/main" xmlns:w14="http://schemas.microsoft.com/office/word/2010/wordml" xmlns:w15="http://schemas.microsoft.com/office/word/2012/wordml" xmlns:wpg="http://schemas.microsoft.com/office/word/2010/wordprocessingGroup" xmlns:wpi="http://schemas.microsoft.com/office/word/2010/wordprocessingInk" xmlns:wne="http://schemas.microsoft.com/office/word/2006/wordml" xmlns:wps="http://schemas.microsoft.com/office/word/2010/wordprocessingShape" mc:Ignorable="w14 w15 wp14">
   <w:body>
     <w:p>
-      <w:r>
-        <w:t>Tips para desarrollo orientado a</w:t>
-      </w:r>
-      <w:r>
-        <w:t xml:space="preserve"> unit tests</w:t>
-      </w:r>
+      <w:proofErr w:type="spellStart"/>
+      <w:r>
+        <w:t>Tips</w:t>
+      </w:r>
+      <w:proofErr w:type="spellEnd"/>
+      <w:r>
+        <w:t xml:space="preserve"> para desarrollo orientado a</w:t>
+      </w:r>
+      <w:r>
+        <w:t xml:space="preserve"> </w:t>
+      </w:r>
+      <w:proofErr w:type="spellStart"/>
+      <w:r>
+        <w:t>unit</w:t>
+      </w:r>
+      <w:proofErr w:type="spellEnd"/>
+      <w:r>
+        <w:t xml:space="preserve"> </w:t>
+      </w:r>
+      <w:proofErr w:type="spellStart"/>
+      <w:r>
+        <w:t>tests</w:t>
+      </w:r>
+      <w:proofErr w:type="spellEnd"/>
       <w:r>
         <w:t>:</w:t>
       </w:r>
@@ -46,19 +64,51 @@
         <w:rPr>
           <w:lang w:val="en-US"/>
         </w:rPr>
+        <w:t>Tip 2: Use Constructor dependency injection</w:t>
+      </w:r>
+    </w:p>
+    <w:p>
+      <w:pPr>
+        <w:pStyle w:val="ListParagraph"/>
+        <w:numPr>
+          <w:ilvl w:val="0"/>
+          <w:numId w:val="1"/>
+        </w:numPr>
+        <w:rPr>
+          <w:lang w:val="en-US"/>
+        </w:rPr>
+      </w:pPr>
+      <w:r>
+        <w:rPr>
+          <w:lang w:val="en-US"/>
+        </w:rPr>
         <w:t xml:space="preserve">Tip </w:t>
       </w:r>
       <w:r>
         <w:rPr>
           <w:lang w:val="en-US"/>
         </w:rPr>
-        <w:t>2</w:t>
-      </w:r>
-      <w:r>
-        <w:rPr>
-          <w:lang w:val="en-US"/>
-        </w:rPr>
-        <w:t>: Use Constructor dependency injection</w:t>
+        <w:t>3</w:t>
+      </w:r>
+      <w:r>
+        <w:rPr>
+          <w:lang w:val="en-US"/>
+        </w:rPr>
+        <w:t xml:space="preserve">: </w:t>
+      </w:r>
+      <w:proofErr w:type="spellStart"/>
+      <w:r>
+        <w:rPr>
+          <w:lang w:val="en-US"/>
+        </w:rPr>
+        <w:t>Favour</w:t>
+      </w:r>
+      <w:proofErr w:type="spellEnd"/>
+      <w:r>
+        <w:rPr>
+          <w:lang w:val="en-US"/>
+        </w:rPr>
+        <w:t xml:space="preserve"> composition over inheritance</w:t>
       </w:r>
     </w:p>
     <w:p>
@@ -82,16 +132,226 @@
         <w:rPr>
           <w:lang w:val="en-US"/>
         </w:rPr>
-        <w:t>3</w:t>
+        <w:t>4</w:t>
+      </w:r>
+      <w:r>
+        <w:rPr>
+          <w:lang w:val="en-US"/>
+        </w:rPr>
+        <w:t>: Generate Unit tests</w:t>
+      </w:r>
+    </w:p>
+    <w:p>
+      <w:pPr>
+        <w:pStyle w:val="ListParagraph"/>
+        <w:numPr>
+          <w:ilvl w:val="0"/>
+          <w:numId w:val="1"/>
+        </w:numPr>
+        <w:rPr>
+          <w:lang w:val="en-US"/>
+        </w:rPr>
+      </w:pPr>
+      <w:r>
+        <w:rPr>
+          <w:lang w:val="en-US"/>
+        </w:rPr>
+        <w:t xml:space="preserve">Tip </w:t>
+      </w:r>
+      <w:r>
+        <w:rPr>
+          <w:lang w:val="en-US"/>
+        </w:rPr>
+        <w:t>5</w:t>
+      </w:r>
+      <w:r>
+        <w:rPr>
+          <w:lang w:val="en-US"/>
+        </w:rPr>
+        <w:t>: Mock dependencies</w:t>
+      </w:r>
+    </w:p>
+    <w:p>
+      <w:pPr>
+        <w:pStyle w:val="ListParagraph"/>
+        <w:numPr>
+          <w:ilvl w:val="0"/>
+          <w:numId w:val="1"/>
+        </w:numPr>
+        <w:rPr>
+          <w:lang w:val="en-US"/>
+        </w:rPr>
+      </w:pPr>
+      <w:r>
+        <w:rPr>
+          <w:lang w:val="en-US"/>
+        </w:rPr>
+        <w:t xml:space="preserve">Tip </w:t>
+      </w:r>
+      <w:r>
+        <w:rPr>
+          <w:lang w:val="en-US"/>
+        </w:rPr>
+        <w:t>6</w:t>
+      </w:r>
+      <w:r>
+        <w:rPr>
+          <w:lang w:val="en-US"/>
+        </w:rPr>
+        <w:t>: Writing Testable Code</w:t>
+      </w:r>
+    </w:p>
+    <w:p>
+      <w:pPr>
+        <w:pStyle w:val="ListParagraph"/>
+        <w:numPr>
+          <w:ilvl w:val="1"/>
+          <w:numId w:val="1"/>
+        </w:numPr>
+        <w:rPr>
+          <w:lang w:val="en-US"/>
+        </w:rPr>
+      </w:pPr>
+      <w:r>
+        <w:rPr>
+          <w:lang w:val="en-US"/>
+        </w:rPr>
+        <w:t>Don’t mix object graph instantiation with application logic</w:t>
+      </w:r>
+    </w:p>
+    <w:p>
+      <w:pPr>
+        <w:pStyle w:val="ListParagraph"/>
+        <w:numPr>
+          <w:ilvl w:val="1"/>
+          <w:numId w:val="1"/>
+        </w:numPr>
+        <w:rPr>
+          <w:lang w:val="en-US"/>
+        </w:rPr>
+      </w:pPr>
+      <w:r>
+        <w:rPr>
+          <w:lang w:val="en-US"/>
+        </w:rPr>
+        <w:t>Ask for things, d</w:t>
+      </w:r>
+      <w:r>
+        <w:rPr>
+          <w:lang w:val="en-US"/>
+        </w:rPr>
+        <w:t>on't look for things</w:t>
+      </w:r>
+    </w:p>
+    <w:p>
+      <w:pPr>
+        <w:pStyle w:val="ListParagraph"/>
+        <w:numPr>
+          <w:ilvl w:val="1"/>
+          <w:numId w:val="1"/>
+        </w:numPr>
+        <w:rPr>
+          <w:lang w:val="en-US"/>
+        </w:rPr>
+      </w:pPr>
+      <w:r>
+        <w:rPr>
+          <w:lang w:val="en-US"/>
+        </w:rPr>
+        <w:t>Don’t do work in constructor</w:t>
+      </w:r>
+    </w:p>
+    <w:p>
+      <w:pPr>
+        <w:pStyle w:val="ListParagraph"/>
+        <w:numPr>
+          <w:ilvl w:val="1"/>
+          <w:numId w:val="1"/>
+        </w:numPr>
+        <w:rPr>
+          <w:lang w:val="en-US"/>
+        </w:rPr>
+      </w:pPr>
+      <w:r>
+        <w:rPr>
+          <w:lang w:val="en-US"/>
+        </w:rPr>
+        <w:t>Be careful with global state and singletons</w:t>
+      </w:r>
+    </w:p>
+    <w:p>
+      <w:pPr>
+        <w:pStyle w:val="ListParagraph"/>
+        <w:numPr>
+          <w:ilvl w:val="1"/>
+          <w:numId w:val="1"/>
+        </w:numPr>
+        <w:rPr>
+          <w:lang w:val="en-US"/>
+        </w:rPr>
+      </w:pPr>
+      <w:r>
+        <w:rPr>
+          <w:lang w:val="en-US"/>
+        </w:rPr>
+        <w:t>Be careful with static methods</w:t>
+      </w:r>
+    </w:p>
+    <w:p>
+      <w:pPr>
+        <w:pStyle w:val="ListParagraph"/>
+        <w:numPr>
+          <w:ilvl w:val="1"/>
+          <w:numId w:val="1"/>
+        </w:numPr>
+        <w:rPr>
+          <w:lang w:val="en-US"/>
+        </w:rPr>
+      </w:pPr>
+      <w:r>
+        <w:rPr>
+          <w:lang w:val="en-US"/>
+        </w:rPr>
+        <w:t>Favor polymorphism over conditionals</w:t>
+      </w:r>
+    </w:p>
+    <w:p>
+      <w:pPr>
+        <w:pStyle w:val="ListParagraph"/>
+        <w:numPr>
+          <w:ilvl w:val="1"/>
+          <w:numId w:val="1"/>
+        </w:numPr>
+        <w:rPr>
+          <w:lang w:val="en-US"/>
+        </w:rPr>
+      </w:pPr>
+      <w:r>
+        <w:rPr>
+          <w:lang w:val="en-US"/>
+        </w:rPr>
+        <w:t>Don’t mix service objects with value objects</w:t>
+      </w:r>
+    </w:p>
+    <w:p>
+      <w:pPr>
+        <w:pStyle w:val="ListParagraph"/>
+        <w:numPr>
+          <w:ilvl w:val="1"/>
+          <w:numId w:val="1"/>
+        </w:numPr>
+        <w:rPr>
+          <w:lang w:val="en-US"/>
+        </w:rPr>
+      </w:pPr>
+      <w:r>
+        <w:rPr>
+          <w:lang w:val="en-US"/>
+        </w:rPr>
+        <w:t>Don’t mix concerns</w:t>
       </w:r>
       <w:bookmarkStart w:id="0" w:name="_GoBack"/>
       <w:bookmarkEnd w:id="0"/>
-      <w:r>
-        <w:rPr>
-          <w:lang w:val="en-US"/>
-        </w:rPr>
-        <w:t>: Favour composition over inheritance</w:t>
-      </w:r>
     </w:p>
     <w:p>
       <w:pPr>
@@ -108,14 +368,20 @@
         <w:rPr>
           <w:lang w:val="en-US"/>
         </w:rPr>
-        <w:t>Tip 4: Writing Testable Code</w:t>
-      </w:r>
-    </w:p>
-    <w:p>
-      <w:pPr>
-        <w:pStyle w:val="ListParagraph"/>
-        <w:numPr>
-          <w:ilvl w:val="1"/>
+        <w:t>Tip 7</w:t>
+      </w:r>
+      <w:r>
+        <w:rPr>
+          <w:lang w:val="en-US"/>
+        </w:rPr>
+        <w:t>: Use wrappers to encapsulate static dependencies</w:t>
+      </w:r>
+    </w:p>
+    <w:p>
+      <w:pPr>
+        <w:pStyle w:val="ListParagraph"/>
+        <w:numPr>
+          <w:ilvl w:val="0"/>
           <w:numId w:val="1"/>
         </w:numPr>
         <w:rPr>
@@ -126,14 +392,26 @@
         <w:rPr>
           <w:lang w:val="en-US"/>
         </w:rPr>
-        <w:t>Don’t mix object graph instantiation with application logic</w:t>
-      </w:r>
-    </w:p>
-    <w:p>
-      <w:pPr>
-        <w:pStyle w:val="ListParagraph"/>
-        <w:numPr>
-          <w:ilvl w:val="1"/>
+        <w:t xml:space="preserve">Tip </w:t>
+      </w:r>
+      <w:r>
+        <w:rPr>
+          <w:lang w:val="en-US"/>
+        </w:rPr>
+        <w:t>8</w:t>
+      </w:r>
+      <w:r>
+        <w:rPr>
+          <w:lang w:val="en-US"/>
+        </w:rPr>
+        <w:t>: Upload solution to CI server</w:t>
+      </w:r>
+    </w:p>
+    <w:p>
+      <w:pPr>
+        <w:pStyle w:val="ListParagraph"/>
+        <w:numPr>
+          <w:ilvl w:val="0"/>
           <w:numId w:val="1"/>
         </w:numPr>
         <w:rPr>
@@ -144,246 +422,6 @@
         <w:rPr>
           <w:lang w:val="en-US"/>
         </w:rPr>
-        <w:t>Ask for things, d</w:t>
-      </w:r>
-      <w:r>
-        <w:rPr>
-          <w:lang w:val="en-US"/>
-        </w:rPr>
-        <w:t>on't look for things</w:t>
-      </w:r>
-    </w:p>
-    <w:p>
-      <w:pPr>
-        <w:pStyle w:val="ListParagraph"/>
-        <w:numPr>
-          <w:ilvl w:val="1"/>
-          <w:numId w:val="1"/>
-        </w:numPr>
-        <w:rPr>
-          <w:lang w:val="en-US"/>
-        </w:rPr>
-      </w:pPr>
-      <w:r>
-        <w:rPr>
-          <w:lang w:val="en-US"/>
-        </w:rPr>
-        <w:t>Don’t do work in constructor</w:t>
-      </w:r>
-    </w:p>
-    <w:p>
-      <w:pPr>
-        <w:pStyle w:val="ListParagraph"/>
-        <w:numPr>
-          <w:ilvl w:val="1"/>
-          <w:numId w:val="1"/>
-        </w:numPr>
-        <w:rPr>
-          <w:lang w:val="en-US"/>
-        </w:rPr>
-      </w:pPr>
-      <w:r>
-        <w:rPr>
-          <w:lang w:val="en-US"/>
-        </w:rPr>
-        <w:t>Be careful with global state and singletons</w:t>
-      </w:r>
-    </w:p>
-    <w:p>
-      <w:pPr>
-        <w:pStyle w:val="ListParagraph"/>
-        <w:numPr>
-          <w:ilvl w:val="1"/>
-          <w:numId w:val="1"/>
-        </w:numPr>
-        <w:rPr>
-          <w:lang w:val="en-US"/>
-        </w:rPr>
-      </w:pPr>
-      <w:r>
-        <w:rPr>
-          <w:lang w:val="en-US"/>
-        </w:rPr>
-        <w:t>Be careful with static methods</w:t>
-      </w:r>
-    </w:p>
-    <w:p>
-      <w:pPr>
-        <w:pStyle w:val="ListParagraph"/>
-        <w:numPr>
-          <w:ilvl w:val="1"/>
-          <w:numId w:val="1"/>
-        </w:numPr>
-        <w:rPr>
-          <w:lang w:val="en-US"/>
-        </w:rPr>
-      </w:pPr>
-      <w:r>
-        <w:rPr>
-          <w:lang w:val="en-US"/>
-        </w:rPr>
-        <w:t>Favor polymorphism over conditionals</w:t>
-      </w:r>
-    </w:p>
-    <w:p>
-      <w:pPr>
-        <w:pStyle w:val="ListParagraph"/>
-        <w:numPr>
-          <w:ilvl w:val="1"/>
-          <w:numId w:val="1"/>
-        </w:numPr>
-        <w:rPr>
-          <w:lang w:val="en-US"/>
-        </w:rPr>
-      </w:pPr>
-      <w:r>
-        <w:rPr>
-          <w:lang w:val="en-US"/>
-        </w:rPr>
-        <w:t xml:space="preserve">Don’t mix service objects </w:t>
-      </w:r>
-      <w:r>
-        <w:rPr>
-          <w:lang w:val="en-US"/>
-        </w:rPr>
-        <w:t>with value objects</w:t>
-      </w:r>
-    </w:p>
-    <w:p>
-      <w:pPr>
-        <w:pStyle w:val="ListParagraph"/>
-        <w:numPr>
-          <w:ilvl w:val="1"/>
-          <w:numId w:val="1"/>
-        </w:numPr>
-        <w:rPr>
-          <w:lang w:val="en-US"/>
-        </w:rPr>
-      </w:pPr>
-      <w:r>
-        <w:rPr>
-          <w:lang w:val="en-US"/>
-        </w:rPr>
-        <w:t>Don’t mix concerns</w:t>
-      </w:r>
-    </w:p>
-    <w:p>
-      <w:pPr>
-        <w:pStyle w:val="ListParagraph"/>
-        <w:numPr>
-          <w:ilvl w:val="0"/>
-          <w:numId w:val="1"/>
-        </w:numPr>
-        <w:rPr>
-          <w:lang w:val="en-US"/>
-        </w:rPr>
-      </w:pPr>
-      <w:r>
-        <w:rPr>
-          <w:lang w:val="en-US"/>
-        </w:rPr>
-        <w:t>Tip 5</w:t>
-      </w:r>
-      <w:r>
-        <w:rPr>
-          <w:lang w:val="en-US"/>
-        </w:rPr>
-        <w:t>: Generate Unit tests</w:t>
-      </w:r>
-    </w:p>
-    <w:p>
-      <w:pPr>
-        <w:pStyle w:val="ListParagraph"/>
-        <w:numPr>
-          <w:ilvl w:val="0"/>
-          <w:numId w:val="1"/>
-        </w:numPr>
-        <w:rPr>
-          <w:lang w:val="en-US"/>
-        </w:rPr>
-      </w:pPr>
-      <w:r>
-        <w:rPr>
-          <w:lang w:val="en-US"/>
-        </w:rPr>
-        <w:t>Tip 6</w:t>
-      </w:r>
-      <w:r>
-        <w:rPr>
-          <w:lang w:val="en-US"/>
-        </w:rPr>
-        <w:t>: Mock dependencies</w:t>
-      </w:r>
-    </w:p>
-    <w:p>
-      <w:pPr>
-        <w:pStyle w:val="ListParagraph"/>
-        <w:numPr>
-          <w:ilvl w:val="0"/>
-          <w:numId w:val="1"/>
-        </w:numPr>
-        <w:rPr>
-          <w:lang w:val="en-US"/>
-        </w:rPr>
-      </w:pPr>
-      <w:r>
-        <w:rPr>
-          <w:lang w:val="en-US"/>
-        </w:rPr>
-        <w:t>Tip 7</w:t>
-      </w:r>
-      <w:r>
-        <w:rPr>
-          <w:lang w:val="en-US"/>
-        </w:rPr>
-        <w:t>: Use wrappers to encapsulate static dependencies</w:t>
-      </w:r>
-    </w:p>
-    <w:p>
-      <w:pPr>
-        <w:pStyle w:val="ListParagraph"/>
-        <w:numPr>
-          <w:ilvl w:val="0"/>
-          <w:numId w:val="1"/>
-        </w:numPr>
-        <w:rPr>
-          <w:lang w:val="en-US"/>
-        </w:rPr>
-      </w:pPr>
-      <w:r>
-        <w:rPr>
-          <w:lang w:val="en-US"/>
-        </w:rPr>
-        <w:t xml:space="preserve">Tip </w:t>
-      </w:r>
-      <w:r>
-        <w:rPr>
-          <w:lang w:val="en-US"/>
-        </w:rPr>
-        <w:t>8</w:t>
-      </w:r>
-      <w:r>
-        <w:rPr>
-          <w:lang w:val="en-US"/>
-        </w:rPr>
-        <w:t>: Upload solution to CI server</w:t>
-      </w:r>
-    </w:p>
-    <w:p>
-      <w:pPr>
-        <w:pStyle w:val="ListParagraph"/>
-        <w:numPr>
-          <w:ilvl w:val="0"/>
-          <w:numId w:val="1"/>
-        </w:numPr>
-        <w:rPr>
-          <w:lang w:val="en-US"/>
-        </w:rPr>
-      </w:pPr>
-      <w:r>
-        <w:rPr>
-          <w:lang w:val="en-US"/>
-        </w:rPr>
         <w:t>Tip 9</w:t>
       </w:r>
       <w:r>
@@ -401,8 +439,21 @@
       </w:pPr>
     </w:p>
     <w:p>
-      <w:r>
-        <w:t>Tips para realizar tests de integraci</w:t>
+      <w:proofErr w:type="spellStart"/>
+      <w:r>
+        <w:t>Tips</w:t>
+      </w:r>
+      <w:proofErr w:type="spellEnd"/>
+      <w:r>
+        <w:t xml:space="preserve"> para realizar </w:t>
+      </w:r>
+      <w:proofErr w:type="spellStart"/>
+      <w:r>
+        <w:t>tests</w:t>
+      </w:r>
+      <w:proofErr w:type="spellEnd"/>
+      <w:r>
+        <w:t xml:space="preserve"> de integraci</w:t>
       </w:r>
       <w:r>
         <w:t>ón con DB:</w:t>
@@ -555,8 +606,29 @@
       </w:pPr>
     </w:p>
     <w:p>
-      <w:r>
-        <w:t>Tips para trabajar con Legacy code:</w:t>
+      <w:proofErr w:type="spellStart"/>
+      <w:r>
+        <w:t>Tips</w:t>
+      </w:r>
+      <w:proofErr w:type="spellEnd"/>
+      <w:r>
+        <w:t xml:space="preserve"> para trabajar con </w:t>
+      </w:r>
+      <w:proofErr w:type="spellStart"/>
+      <w:r>
+        <w:t>Legacy</w:t>
+      </w:r>
+      <w:proofErr w:type="spellEnd"/>
+      <w:r>
+        <w:t xml:space="preserve"> </w:t>
+      </w:r>
+      <w:proofErr w:type="spellStart"/>
+      <w:r>
+        <w:t>code</w:t>
+      </w:r>
+      <w:proofErr w:type="spellEnd"/>
+      <w:r>
+        <w:t>:</w:t>
       </w:r>
     </w:p>
     <w:p>
@@ -567,15 +639,35 @@
           <w:numId w:val="3"/>
         </w:numPr>
       </w:pPr>
-      <w:r>
-        <w:t xml:space="preserve">Tip 1: Decouple </w:t>
-      </w:r>
-      <w:r>
-        <w:t xml:space="preserve">method </w:t>
-      </w:r>
+      <w:proofErr w:type="spellStart"/>
+      <w:r>
+        <w:t>Tip</w:t>
+      </w:r>
+      <w:proofErr w:type="spellEnd"/>
+      <w:r>
+        <w:t xml:space="preserve"> 1: </w:t>
+      </w:r>
+      <w:proofErr w:type="spellStart"/>
+      <w:r>
+        <w:t>Decouple</w:t>
+      </w:r>
+      <w:proofErr w:type="spellEnd"/>
+      <w:r>
+        <w:t xml:space="preserve"> </w:t>
+      </w:r>
+      <w:proofErr w:type="spellStart"/>
+      <w:r>
+        <w:t>method</w:t>
+      </w:r>
+      <w:proofErr w:type="spellEnd"/>
+      <w:r>
+        <w:t xml:space="preserve"> </w:t>
+      </w:r>
+      <w:proofErr w:type="spellStart"/>
       <w:r>
         <w:t>code</w:t>
       </w:r>
+      <w:proofErr w:type="spellEnd"/>
     </w:p>
     <w:p>
       <w:pPr>
@@ -585,12 +677,19 @@
           <w:numId w:val="3"/>
         </w:numPr>
       </w:pPr>
-      <w:r>
-        <w:t xml:space="preserve">Tip 2: Test </w:t>
-      </w:r>
+      <w:proofErr w:type="spellStart"/>
+      <w:r>
+        <w:t>Tip</w:t>
+      </w:r>
+      <w:proofErr w:type="spellEnd"/>
+      <w:r>
+        <w:t xml:space="preserve"> 2: Test </w:t>
+      </w:r>
+      <w:proofErr w:type="spellStart"/>
       <w:r>
         <w:t>method</w:t>
       </w:r>
+      <w:proofErr w:type="spellEnd"/>
     </w:p>
     <w:p>
       <w:pPr>
@@ -600,11 +699,29 @@
           <w:numId w:val="3"/>
         </w:numPr>
       </w:pPr>
-      <w:r>
-        <w:t>Tip 3: Refactoring</w:t>
-      </w:r>
-      <w:r>
-        <w:t xml:space="preserve"> (usar imagen de la rueda!)</w:t>
+      <w:proofErr w:type="spellStart"/>
+      <w:r>
+        <w:t>Tip</w:t>
+      </w:r>
+      <w:proofErr w:type="spellEnd"/>
+      <w:r>
+        <w:t xml:space="preserve"> 3: </w:t>
+      </w:r>
+      <w:proofErr w:type="spellStart"/>
+      <w:r>
+        <w:t>Refactoring</w:t>
+      </w:r>
+      <w:proofErr w:type="spellEnd"/>
+      <w:r>
+        <w:t xml:space="preserve"> (usar imagen de la rueda</w:t>
+      </w:r>
+      <w:proofErr w:type="gramStart"/>
+      <w:r>
+        <w:t>!</w:t>
+      </w:r>
+      <w:proofErr w:type="gramEnd"/>
+      <w:r>
+        <w:t>)</w:t>
       </w:r>
     </w:p>
     <w:sectPr>

</xml_diff>